<commit_message>
Updarte before rewrite of DAG objects and addition of context manager.  Also, push Spacial Transformer and Cyclic Transformer classes.
</commit_message>
<xml_diff>
--- a/SNCVMNIST/Notes about Log Polar rotation invariance.docx
+++ b/SNCVMNIST/Notes about Log Polar rotation invariance.docx
@@ -214,6 +214,11 @@
       </w:r>
     </w:p>
     <w:p>
+      <w:pPr>
+        <w:rPr>
+          <w:noProof/>
+        </w:rPr>
+      </w:pPr>
       <w:r>
         <w:rPr>
           <w:noProof/>
@@ -221,6 +226,223 @@
         <w:t>A correlation between the two patterns would yield a peak that identified the shift in the patterns that could be used to know the angle between them.  A normalized correlation would let us know when to trust the peak.</w:t>
       </w:r>
     </w:p>
+    <w:p>
+      <w:pPr>
+        <w:pStyle w:val="Heading1"/>
+        <w:rPr>
+          <w:noProof/>
+        </w:rPr>
+      </w:pPr>
+      <w:r>
+        <w:rPr>
+          <w:noProof/>
+        </w:rPr>
+        <w:t>The CyclicVectorTransformer</w:t>
+      </w:r>
+    </w:p>
+    <w:p/>
+    <w:p>
+      <w:r>
+        <w:t xml:space="preserve">To test the training </w:t>
+      </w:r>
+      <w:proofErr w:type="gramStart"/>
+      <w:r>
+        <w:t>method</w:t>
+      </w:r>
+      <w:proofErr w:type="gramEnd"/>
+      <w:r>
+        <w:t xml:space="preserve"> I used the Base training result.  This is a network trained on easy to identify samples.  I picked one sample and applied 0, pi/4, -pi/4, and pi/12 (so that a non-whole number was tested) to the Affine rotation transform.  Then transformed to LP, then corrected the output column vector by the same amount.</w:t>
+      </w:r>
+    </w:p>
+    <w:p>
+      <w:r>
+        <w:t xml:space="preserve">NOTE: It appears that the affine transform rotates in one </w:t>
+      </w:r>
+      <w:proofErr w:type="gramStart"/>
+      <w:r>
+        <w:t>direction</w:t>
+      </w:r>
+      <w:proofErr w:type="gramEnd"/>
+      <w:r>
+        <w:t xml:space="preserve"> but the shift applied to the column vector acts in the other direction.  In general, if a rotation is predicted then an application of the negative of that rotation would undo the rotation.  In the current code the sign change is not applied ye</w:t>
+      </w:r>
+      <w:r>
+        <w:t>t</w:t>
+      </w:r>
+      <w:r>
+        <w:t xml:space="preserve"> the rotation is corrected.  Below the first graph shows the input value U due to the applied rotations and the corrected output values V (achieved with no sign flip).</w:t>
+      </w:r>
+    </w:p>
+    <w:p>
+      <w:r>
+        <w:t>Input U vectors show the expected shift due to the rotation of the image.  The pattern stayed surprisingly similar given that the rotation was applied in the cartesian domain.</w:t>
+      </w:r>
+    </w:p>
+    <w:p>
+      <w:r>
+        <w:rPr>
+          <w:noProof/>
+        </w:rPr>
+        <w:drawing>
+          <wp:inline distT="0" distB="0" distL="0" distR="0" wp14:anchorId="64E76107" wp14:editId="02FCB6FD">
+            <wp:extent cx="5943600" cy="3613785"/>
+            <wp:effectExtent l="0" t="0" r="0" b="5715"/>
+            <wp:docPr id="699828875" name="Picture 1" descr="A graph with different colored lines&#10;&#10;Description automatically generated"/>
+            <wp:cNvGraphicFramePr>
+              <a:graphicFrameLocks xmlns:a="http://schemas.openxmlformats.org/drawingml/2006/main" noChangeAspect="1"/>
+            </wp:cNvGraphicFramePr>
+            <a:graphic xmlns:a="http://schemas.openxmlformats.org/drawingml/2006/main">
+              <a:graphicData uri="http://schemas.openxmlformats.org/drawingml/2006/picture">
+                <pic:pic xmlns:pic="http://schemas.openxmlformats.org/drawingml/2006/picture">
+                  <pic:nvPicPr>
+                    <pic:cNvPr id="699828875" name="Picture 1" descr="A graph with different colored lines&#10;&#10;Description automatically generated"/>
+                    <pic:cNvPicPr/>
+                  </pic:nvPicPr>
+                  <pic:blipFill>
+                    <a:blip r:embed="rId7"/>
+                    <a:stretch>
+                      <a:fillRect/>
+                    </a:stretch>
+                  </pic:blipFill>
+                  <pic:spPr>
+                    <a:xfrm>
+                      <a:off x="0" y="0"/>
+                      <a:ext cx="5943600" cy="3613785"/>
+                    </a:xfrm>
+                    <a:prstGeom prst="rect">
+                      <a:avLst/>
+                    </a:prstGeom>
+                  </pic:spPr>
+                </pic:pic>
+              </a:graphicData>
+            </a:graphic>
+          </wp:inline>
+        </w:drawing>
+      </w:r>
+    </w:p>
+    <w:p>
+      <w:r>
+        <w:lastRenderedPageBreak/>
+        <w:t>Corrected Column vectors.  It works well!</w:t>
+      </w:r>
+    </w:p>
+    <w:p>
+      <w:r>
+        <w:rPr>
+          <w:noProof/>
+        </w:rPr>
+        <w:drawing>
+          <wp:inline distT="0" distB="0" distL="0" distR="0" wp14:anchorId="49A348C0" wp14:editId="405D87C8">
+            <wp:extent cx="5943600" cy="3611880"/>
+            <wp:effectExtent l="0" t="0" r="0" b="7620"/>
+            <wp:docPr id="1957407667" name="Picture 1" descr="A graph of a number of objects&#10;&#10;Description automatically generated"/>
+            <wp:cNvGraphicFramePr>
+              <a:graphicFrameLocks xmlns:a="http://schemas.openxmlformats.org/drawingml/2006/main" noChangeAspect="1"/>
+            </wp:cNvGraphicFramePr>
+            <a:graphic xmlns:a="http://schemas.openxmlformats.org/drawingml/2006/main">
+              <a:graphicData uri="http://schemas.openxmlformats.org/drawingml/2006/picture">
+                <pic:pic xmlns:pic="http://schemas.openxmlformats.org/drawingml/2006/picture">
+                  <pic:nvPicPr>
+                    <pic:cNvPr id="1957407667" name="Picture 1" descr="A graph of a number of objects&#10;&#10;Description automatically generated"/>
+                    <pic:cNvPicPr/>
+                  </pic:nvPicPr>
+                  <pic:blipFill>
+                    <a:blip r:embed="rId8"/>
+                    <a:stretch>
+                      <a:fillRect/>
+                    </a:stretch>
+                  </pic:blipFill>
+                  <pic:spPr>
+                    <a:xfrm>
+                      <a:off x="0" y="0"/>
+                      <a:ext cx="5943600" cy="3611880"/>
+                    </a:xfrm>
+                    <a:prstGeom prst="rect">
+                      <a:avLst/>
+                    </a:prstGeom>
+                  </pic:spPr>
+                </pic:pic>
+              </a:graphicData>
+            </a:graphic>
+          </wp:inline>
+        </w:drawing>
+      </w:r>
+    </w:p>
+    <w:p/>
+    <w:p>
+      <w:r>
+        <w:t>Convert angle in radians to  point shift with this equation:</w:t>
+      </w:r>
+    </w:p>
+    <w:p>
+      <w:r>
+        <w:t xml:space="preserve">Shift = 16 * angle / PI.  This assumes 32 rows to the LP transform.  16 = 32 / 2.  </w:t>
+      </w:r>
+    </w:p>
+    <w:p/>
+    <w:p>
+      <w:r>
+        <w:t>The cyclic special transformer seems to work but also does not provide that much additional accuracy for the single branch LP system.</w:t>
+      </w:r>
+    </w:p>
+    <w:p>
+      <w:r>
+        <w:t xml:space="preserve">The purple trace below is the one for the cyclic transformer assisted system, the blue is for the standard single branch </w:t>
+      </w:r>
+      <w:proofErr w:type="spellStart"/>
+      <w:r>
+        <w:t>SNBranchMNIST</w:t>
+      </w:r>
+      <w:proofErr w:type="spellEnd"/>
+      <w:r>
+        <w:t xml:space="preserve"> system.</w:t>
+      </w:r>
+    </w:p>
+    <w:p>
+      <w:r>
+        <w:rPr>
+          <w:noProof/>
+        </w:rPr>
+        <w:lastRenderedPageBreak/>
+        <w:drawing>
+          <wp:inline distT="0" distB="0" distL="0" distR="0" wp14:anchorId="798405E7" wp14:editId="58E36ED2">
+            <wp:extent cx="5333333" cy="3971429"/>
+            <wp:effectExtent l="0" t="0" r="1270" b="0"/>
+            <wp:docPr id="449841317" name="Picture 1" descr="A graph with different colored lines&#10;&#10;Description automatically generated"/>
+            <wp:cNvGraphicFramePr>
+              <a:graphicFrameLocks xmlns:a="http://schemas.openxmlformats.org/drawingml/2006/main" noChangeAspect="1"/>
+            </wp:cNvGraphicFramePr>
+            <a:graphic xmlns:a="http://schemas.openxmlformats.org/drawingml/2006/main">
+              <a:graphicData uri="http://schemas.openxmlformats.org/drawingml/2006/picture">
+                <pic:pic xmlns:pic="http://schemas.openxmlformats.org/drawingml/2006/picture">
+                  <pic:nvPicPr>
+                    <pic:cNvPr id="449841317" name="Picture 1" descr="A graph with different colored lines&#10;&#10;Description automatically generated"/>
+                    <pic:cNvPicPr/>
+                  </pic:nvPicPr>
+                  <pic:blipFill>
+                    <a:blip r:embed="rId9"/>
+                    <a:stretch>
+                      <a:fillRect/>
+                    </a:stretch>
+                  </pic:blipFill>
+                  <pic:spPr>
+                    <a:xfrm>
+                      <a:off x="0" y="0"/>
+                      <a:ext cx="5333333" cy="3971429"/>
+                    </a:xfrm>
+                    <a:prstGeom prst="rect">
+                      <a:avLst/>
+                    </a:prstGeom>
+                  </pic:spPr>
+                </pic:pic>
+              </a:graphicData>
+            </a:graphic>
+          </wp:inline>
+        </w:drawing>
+      </w:r>
+    </w:p>
+    <w:p/>
+    <w:p/>
     <w:sectPr>
       <w:pgSz w:w="12240" w:h="15840"/>
       <w:pgMar w:top="1440" w:right="1440" w:bottom="1440" w:left="1440" w:header="720" w:footer="720" w:gutter="0"/>
@@ -630,6 +852,27 @@
     <w:name w:val="Normal"/>
     <w:qFormat/>
   </w:style>
+  <w:style w:type="paragraph" w:styleId="Heading1">
+    <w:name w:val="heading 1"/>
+    <w:basedOn w:val="Normal"/>
+    <w:next w:val="Normal"/>
+    <w:link w:val="Heading1Char"/>
+    <w:uiPriority w:val="9"/>
+    <w:qFormat/>
+    <w:rsid w:val="00903E43"/>
+    <w:pPr>
+      <w:keepNext/>
+      <w:keepLines/>
+      <w:spacing w:before="240" w:after="0"/>
+      <w:outlineLvl w:val="0"/>
+    </w:pPr>
+    <w:rPr>
+      <w:rFonts w:asciiTheme="majorHAnsi" w:eastAsiaTheme="majorEastAsia" w:hAnsiTheme="majorHAnsi" w:cstheme="majorBidi"/>
+      <w:color w:val="2F5496" w:themeColor="accent1" w:themeShade="BF"/>
+      <w:sz w:val="32"/>
+      <w:szCs w:val="32"/>
+    </w:rPr>
+  </w:style>
   <w:style w:type="character" w:default="1" w:styleId="DefaultParagraphFont">
     <w:name w:val="Default Paragraph Font"/>
     <w:uiPriority w:val="1"/>
@@ -656,6 +899,19 @@
     <w:uiPriority w:val="99"/>
     <w:semiHidden/>
     <w:unhideWhenUsed/>
+  </w:style>
+  <w:style w:type="character" w:customStyle="1" w:styleId="Heading1Char">
+    <w:name w:val="Heading 1 Char"/>
+    <w:basedOn w:val="DefaultParagraphFont"/>
+    <w:link w:val="Heading1"/>
+    <w:uiPriority w:val="9"/>
+    <w:rsid w:val="00903E43"/>
+    <w:rPr>
+      <w:rFonts w:asciiTheme="majorHAnsi" w:eastAsiaTheme="majorEastAsia" w:hAnsiTheme="majorHAnsi" w:cstheme="majorBidi"/>
+      <w:color w:val="2F5496" w:themeColor="accent1" w:themeShade="BF"/>
+      <w:sz w:val="32"/>
+      <w:szCs w:val="32"/>
+    </w:rPr>
   </w:style>
 </w:styles>
 </file>

</xml_diff>